<commit_message>
added county shapefile, added python code to create redistricted map and added redistricted map as well as WA district map.
</commit_message>
<xml_diff>
--- a/Assignment Paper.docx
+++ b/Assignment Paper.docx
@@ -174,16 +174,19 @@
     </w:p>
     <w:p>
       <w:pPr>
-        <w:spacing w:line="480" w:lineRule="auto"/>
-        <w:rPr>
-          <w:sz w:val="24"/>
-          <w:szCs w:val="24"/>
-        </w:rPr>
-      </w:pPr>
-      <w:r>
-        <w:rPr>
-          <w:rtl w:val="0"/>
-        </w:rPr>
+        <w:spacing w:after="240" w:before="240" w:line="480" w:lineRule="auto"/>
+        <w:rPr>
+          <w:sz w:val="24"/>
+          <w:szCs w:val="24"/>
+        </w:rPr>
+      </w:pPr>
+      <w:r>
+        <w:rPr>
+          <w:sz w:val="24"/>
+          <w:szCs w:val="24"/>
+          <w:rtl w:val="0"/>
+        </w:rPr>
+        <w:t xml:space="preserve">To examine the fairness of "one person, one vote," we need to analyze population distribution and districting. In our model, we set the desired district population at 750,000 with six districts. We then calculate the ideal population by dividing the state's total population by the number of districts. The objective function calculates the absolute difference between the projected population of each district and this ideal population. Since we aim to minimize deviation from the ideal population regardless of whether it's an over- or underrepresentation, the objective function seeks to minimize the total absolute population deviation across all districts. The optimization problem then seeks to find the optimal assignment of counties to districts (represented by variables) that minimizes this deviation, potentially incorporating other relevant objectives.</w:t>
       </w:r>
     </w:p>
     <w:p>

</xml_diff>

<commit_message>
Updated README.md and added Assignment Paper in pdf.
</commit_message>
<xml_diff>
--- a/Assignment Paper.docx
+++ b/Assignment Paper.docx
@@ -218,8 +218,11 @@
       </w:pPr>
       <w:r>
         <w:rPr>
-          <w:rtl w:val="0"/>
-        </w:rPr>
+          <w:sz w:val="24"/>
+          <w:szCs w:val="24"/>
+          <w:rtl w:val="0"/>
+        </w:rPr>
+        <w:t xml:space="preserve">https://github.com/hamodikk/algorithmic-rediscticting/tree/main</w:t>
       </w:r>
     </w:p>
     <w:p>
@@ -251,6 +254,23 @@
       </w:pPr>
       <w:r>
         <w:rPr>
+          <w:sz w:val="24"/>
+          <w:szCs w:val="24"/>
+          <w:rtl w:val="0"/>
+        </w:rPr>
+        <w:t xml:space="preserve">With the optimal solution, Washington state is suggested to be redistricted into 10 districts. In our original code, the program could not provide an optimal solution due to the unbalanced population allocation, especially in King County and Pierce County, which occupied 40% of the population in Washington state. Therefore, we separated the programming for those two counties and added a population tolerance of 15%. After solving the integer programming problem, we added back the two counties making up four districts. The specifics of the King and Pierce County segmentation are unable to be calculated by our model as it only uses county data, however our approach ensures each district will have roughly the same population.</w:t>
+      </w:r>
+    </w:p>
+    <w:p>
+      <w:pPr>
+        <w:spacing w:line="480" w:lineRule="auto"/>
+        <w:rPr>
+          <w:sz w:val="24"/>
+          <w:szCs w:val="24"/>
+        </w:rPr>
+      </w:pPr>
+      <w:r>
+        <w:rPr>
           <w:rtl w:val="0"/>
         </w:rPr>
       </w:r>
@@ -272,6 +292,273 @@
           <w:rtl w:val="0"/>
         </w:rPr>
         <w:t xml:space="preserve">Maps and Discussion</w:t>
+      </w:r>
+    </w:p>
+    <w:p>
+      <w:pPr>
+        <w:spacing w:line="480" w:lineRule="auto"/>
+        <w:rPr>
+          <w:sz w:val="24"/>
+          <w:szCs w:val="24"/>
+        </w:rPr>
+      </w:pPr>
+      <w:r>
+        <w:rPr>
+          <w:sz w:val="24"/>
+          <w:szCs w:val="24"/>
+          <w:rtl w:val="0"/>
+        </w:rPr>
+        <w:t xml:space="preserve">Current Washington congressional districts map is as below.</w:t>
+      </w:r>
+    </w:p>
+    <w:p>
+      <w:pPr>
+        <w:spacing w:line="480" w:lineRule="auto"/>
+        <w:rPr>
+          <w:b w:val="1"/>
+          <w:sz w:val="24"/>
+          <w:szCs w:val="24"/>
+        </w:rPr>
+      </w:pPr>
+      <w:r>
+        <w:rPr>
+          <w:rtl w:val="0"/>
+        </w:rPr>
+      </w:r>
+      <w:r>
+        <w:drawing>
+          <wp:anchor allowOverlap="1" behindDoc="0" distB="114300" distT="114300" distL="114300" distR="114300" hidden="0" layoutInCell="1" locked="0" relativeHeight="0" simplePos="0">
+            <wp:simplePos x="0" y="0"/>
+            <wp:positionH relativeFrom="column">
+              <wp:posOffset>19051</wp:posOffset>
+            </wp:positionH>
+            <wp:positionV relativeFrom="paragraph">
+              <wp:posOffset>114300</wp:posOffset>
+            </wp:positionV>
+            <wp:extent cx="4186238" cy="2958543"/>
+            <wp:effectExtent b="0" l="0" r="0" t="0"/>
+            <wp:wrapSquare wrapText="bothSides" distB="114300" distT="114300" distL="114300" distR="114300"/>
+            <wp:docPr id="2" name="image2.png"/>
+            <a:graphic>
+              <a:graphicData uri="http://schemas.openxmlformats.org/drawingml/2006/picture">
+                <pic:pic>
+                  <pic:nvPicPr>
+                    <pic:cNvPr id="0" name="image2.png"/>
+                    <pic:cNvPicPr preferRelativeResize="0"/>
+                  </pic:nvPicPr>
+                  <pic:blipFill>
+                    <a:blip r:embed="rId9"/>
+                    <a:srcRect b="0" l="0" r="0" t="0"/>
+                    <a:stretch>
+                      <a:fillRect/>
+                    </a:stretch>
+                  </pic:blipFill>
+                  <pic:spPr>
+                    <a:xfrm>
+                      <a:off x="0" y="0"/>
+                      <a:ext cx="4186238" cy="2958543"/>
+                    </a:xfrm>
+                    <a:prstGeom prst="rect"/>
+                    <a:ln/>
+                  </pic:spPr>
+                </pic:pic>
+              </a:graphicData>
+            </a:graphic>
+          </wp:anchor>
+        </w:drawing>
+      </w:r>
+    </w:p>
+    <w:p>
+      <w:pPr>
+        <w:spacing w:line="480" w:lineRule="auto"/>
+        <w:rPr>
+          <w:b w:val="1"/>
+          <w:sz w:val="24"/>
+          <w:szCs w:val="24"/>
+        </w:rPr>
+      </w:pPr>
+      <w:r>
+        <w:rPr>
+          <w:rtl w:val="0"/>
+        </w:rPr>
+      </w:r>
+    </w:p>
+    <w:p>
+      <w:pPr>
+        <w:spacing w:line="480" w:lineRule="auto"/>
+        <w:rPr>
+          <w:b w:val="1"/>
+          <w:sz w:val="24"/>
+          <w:szCs w:val="24"/>
+        </w:rPr>
+      </w:pPr>
+      <w:r>
+        <w:rPr>
+          <w:rtl w:val="0"/>
+        </w:rPr>
+      </w:r>
+    </w:p>
+    <w:p>
+      <w:pPr>
+        <w:spacing w:line="480" w:lineRule="auto"/>
+        <w:rPr>
+          <w:b w:val="1"/>
+          <w:sz w:val="24"/>
+          <w:szCs w:val="24"/>
+        </w:rPr>
+      </w:pPr>
+      <w:r>
+        <w:rPr>
+          <w:rtl w:val="0"/>
+        </w:rPr>
+      </w:r>
+    </w:p>
+    <w:p>
+      <w:pPr>
+        <w:spacing w:line="480" w:lineRule="auto"/>
+        <w:rPr>
+          <w:b w:val="1"/>
+          <w:sz w:val="24"/>
+          <w:szCs w:val="24"/>
+        </w:rPr>
+      </w:pPr>
+      <w:r>
+        <w:rPr>
+          <w:rtl w:val="0"/>
+        </w:rPr>
+      </w:r>
+    </w:p>
+    <w:p>
+      <w:pPr>
+        <w:spacing w:line="480" w:lineRule="auto"/>
+        <w:rPr>
+          <w:b w:val="1"/>
+          <w:sz w:val="24"/>
+          <w:szCs w:val="24"/>
+        </w:rPr>
+      </w:pPr>
+      <w:r>
+        <w:rPr>
+          <w:rtl w:val="0"/>
+        </w:rPr>
+      </w:r>
+    </w:p>
+    <w:p>
+      <w:pPr>
+        <w:spacing w:line="480" w:lineRule="auto"/>
+        <w:rPr>
+          <w:b w:val="1"/>
+          <w:sz w:val="24"/>
+          <w:szCs w:val="24"/>
+        </w:rPr>
+      </w:pPr>
+      <w:r>
+        <w:rPr>
+          <w:rtl w:val="0"/>
+        </w:rPr>
+      </w:r>
+    </w:p>
+    <w:p>
+      <w:pPr>
+        <w:spacing w:line="480" w:lineRule="auto"/>
+        <w:rPr>
+          <w:b w:val="1"/>
+          <w:sz w:val="24"/>
+          <w:szCs w:val="24"/>
+        </w:rPr>
+      </w:pPr>
+      <w:r>
+        <w:rPr>
+          <w:rtl w:val="0"/>
+        </w:rPr>
+      </w:r>
+    </w:p>
+    <w:p>
+      <w:pPr>
+        <w:spacing w:line="480" w:lineRule="auto"/>
+        <w:rPr>
+          <w:sz w:val="24"/>
+          <w:szCs w:val="24"/>
+        </w:rPr>
+      </w:pPr>
+      <w:r>
+        <w:rPr>
+          <w:sz w:val="24"/>
+          <w:szCs w:val="24"/>
+          <w:rtl w:val="0"/>
+        </w:rPr>
+        <w:t xml:space="preserve">Our solution of redistrict. </w:t>
+      </w:r>
+    </w:p>
+    <w:p>
+      <w:pPr>
+        <w:spacing w:line="480" w:lineRule="auto"/>
+        <w:rPr>
+          <w:b w:val="1"/>
+          <w:sz w:val="24"/>
+          <w:szCs w:val="24"/>
+        </w:rPr>
+      </w:pPr>
+      <w:r>
+        <w:rPr>
+          <w:b w:val="1"/>
+          <w:sz w:val="24"/>
+          <w:szCs w:val="24"/>
+        </w:rPr>
+        <w:drawing>
+          <wp:inline distB="114300" distT="114300" distL="114300" distR="114300">
+            <wp:extent cx="4786313" cy="4786313"/>
+            <wp:effectExtent b="0" l="0" r="0" t="0"/>
+            <wp:docPr id="1" name="image1.png"/>
+            <a:graphic>
+              <a:graphicData uri="http://schemas.openxmlformats.org/drawingml/2006/picture">
+                <pic:pic>
+                  <pic:nvPicPr>
+                    <pic:cNvPr id="0" name="image1.png"/>
+                    <pic:cNvPicPr preferRelativeResize="0"/>
+                  </pic:nvPicPr>
+                  <pic:blipFill>
+                    <a:blip r:embed="rId10"/>
+                    <a:srcRect b="0" l="0" r="0" t="0"/>
+                    <a:stretch>
+                      <a:fillRect/>
+                    </a:stretch>
+                  </pic:blipFill>
+                  <pic:spPr>
+                    <a:xfrm>
+                      <a:off x="0" y="0"/>
+                      <a:ext cx="4786313" cy="4786313"/>
+                    </a:xfrm>
+                    <a:prstGeom prst="rect"/>
+                    <a:ln/>
+                  </pic:spPr>
+                </pic:pic>
+              </a:graphicData>
+            </a:graphic>
+          </wp:inline>
+        </w:drawing>
+      </w:r>
+      <w:r>
+        <w:rPr>
+          <w:rtl w:val="0"/>
+        </w:rPr>
+      </w:r>
+    </w:p>
+    <w:p>
+      <w:pPr>
+        <w:spacing w:line="480" w:lineRule="auto"/>
+        <w:rPr>
+          <w:sz w:val="24"/>
+          <w:szCs w:val="24"/>
+        </w:rPr>
+      </w:pPr>
+      <w:r>
+        <w:rPr>
+          <w:sz w:val="24"/>
+          <w:szCs w:val="24"/>
+          <w:rtl w:val="0"/>
+        </w:rPr>
+        <w:t xml:space="preserve">Redistricted districts may not be adjacent, unlike the current map. As the program considers the fairness of population distribution to ensure one person, one vote, the geographic distribution may be inconsistent and non-adjacent. A disadvantage of this solution might be confusion for people when voting and increased administrative or management expenses for the local government.</w:t>
       </w:r>
       <w:r>
         <w:rPr>

</xml_diff>